<commit_message>
Snake  -  Story 17 improved (added message)
</commit_message>
<xml_diff>
--- a/Snake/Snake/Story plan.docx
+++ b/Snake/Snake/Story plan.docx
@@ -2512,6 +2512,74 @@
       </w:r>
     </w:p>
     <w:p>
+      <w:r>
+        <w:rPr>
+          <w:b/>
+        </w:rPr>
+        <w:t>Important</w:t>
+      </w:r>
+      <w:r>
+        <w:t xml:space="preserve">: The AQA specification for assembly language covers only immediate and direct addressing modes: it does not cover </w:t>
+      </w:r>
+      <w:r>
+        <w:rPr>
+          <w:i/>
+        </w:rPr>
+        <w:t>indexed</w:t>
+      </w:r>
+      <w:r>
+        <w:t xml:space="preserve">, or </w:t>
+      </w:r>
+      <w:r>
+        <w:rPr>
+          <w:i/>
+        </w:rPr>
+        <w:t>indirect</w:t>
+      </w:r>
+      <w:r>
+        <w:t xml:space="preserve"> (which we’ll come to shortly)</w:t>
+      </w:r>
+      <w:r>
+        <w:t>,</w:t>
+      </w:r>
+      <w:r>
+        <w:t xml:space="preserve"> addressing modes – even though the ARM processor (from which the AQA specification has clearly been derived) does have those modes, as </w:t>
+      </w:r>
+      <w:r>
+        <w:t>do most</w:t>
+      </w:r>
+      <w:r>
+        <w:t xml:space="preserve"> processor</w:t>
+      </w:r>
+      <w:r>
+        <w:t>s</w:t>
+      </w:r>
+      <w:r>
+        <w:t>, old and new.  In fact you can’t write any interesting programs in assembly language without either indexed or indirect modes, unless you resort to self-modifying programs</w:t>
+      </w:r>
+      <w:r>
+        <w:t>,</w:t>
+      </w:r>
+      <w:r>
+        <w:t xml:space="preserve"> which is not considered good practice and which many modern computers prevent for security reasons.  </w:t>
+      </w:r>
+      <w:r>
+        <w:t>W</w:t>
+      </w:r>
+      <w:r>
+        <w:t xml:space="preserve">e believe it better that you learn all four of the </w:t>
+      </w:r>
+      <w:r>
+        <w:rPr>
+          <w:i/>
+        </w:rPr>
+        <w:t>main</w:t>
+      </w:r>
+      <w:r>
+        <w:t xml:space="preserve"> addressing modes (some processors offer more) – immediate, direct, indexed, and indirect. But remember, in answering an AQA exam question, that the AQA spec covers only the first two.</w:t>
+      </w:r>
+    </w:p>
+    <w:p>
       <w:pPr>
         <w:pStyle w:val="Heading2"/>
       </w:pPr>
@@ -2567,6 +2635,7 @@
         <w:rPr>
           <w:color w:val="A6A6A6" w:themeColor="background1" w:themeShade="A6"/>
         </w:rPr>
+        <w:lastRenderedPageBreak/>
         <w:t xml:space="preserve">defineRegisters: </w:t>
       </w:r>
     </w:p>
@@ -3256,7 +3325,7 @@
         <w:rPr>
           <w:color w:val="A6A6A6" w:themeColor="background1" w:themeShade="A6"/>
         </w:rPr>
-        <w:t xml:space="preserve">    mov r1</w:t>
+        <w:t xml:space="preserve">    mov r</w:t>
       </w:r>
       <w:r>
         <w:rPr>
@@ -6026,7 +6095,13 @@
       </w:pPr>
       <w:r>
         <w:lastRenderedPageBreak/>
-        <w:t>Take a snapshot of the whole simulation.  Highlight the values of registers r1m r2, r3 &amp; r4, and then highlight the locations in main memory that show the ‘live’ snake data.</w:t>
+        <w:t>Take a snapshot of the whole simulation.  Highlight the values of registers r1</w:t>
+      </w:r>
+      <w:r>
+        <w:t>,</w:t>
+      </w:r>
+      <w:r>
+        <w:t xml:space="preserve"> r2, r3 &amp; r4, and then highlight the locations in main memory that show the ‘live’ snake data.</w:t>
       </w:r>
     </w:p>
     <w:p>
@@ -6639,7 +6714,13 @@
         <w:t xml:space="preserve"> of the whole simulation</w:t>
       </w:r>
       <w:r>
-        <w:t>.  Highlight the values of registers r1m r2, r3 &amp; r4, and then highlight the locations in main memory that show the ‘live’ snake data</w:t>
+        <w:t>.  Highlight the values of registers r1</w:t>
+      </w:r>
+      <w:r>
+        <w:t>,</w:t>
+      </w:r>
+      <w:r>
+        <w:t xml:space="preserve"> r2, r3 &amp; r4, and then highlight the locations in main memory that show the ‘live’ snake data</w:t>
       </w:r>
       <w:r>
         <w:t>.</w:t>
@@ -9683,642 +9764,930 @@
         </w:rPr>
         <w:t>2</w:t>
       </w:r>
+      <w:r>
+        <w:rPr>
+          <w:highlight w:val="yellow"/>
+        </w:rPr>
+        <w:t>,#65</w:t>
+      </w:r>
+    </w:p>
+    <w:p>
+      <w:pPr>
+        <w:pStyle w:val="Code"/>
+        <w:rPr>
+          <w:highlight w:val="yellow"/>
+        </w:rPr>
+      </w:pPr>
+      <w:r>
+        <w:rPr>
+          <w:highlight w:val="yellow"/>
+        </w:rPr>
+        <w:t xml:space="preserve">    beq </w:t>
+      </w:r>
+      <w:r>
+        <w:rPr>
+          <w:highlight w:val="yellow"/>
+        </w:rPr>
+        <w:t>dontChangeDirection</w:t>
+      </w:r>
+    </w:p>
+    <w:p>
+      <w:pPr>
+        <w:pStyle w:val="Code"/>
+        <w:rPr>
+          <w:color w:val="A6A6A6" w:themeColor="background1" w:themeShade="A6"/>
+        </w:rPr>
+      </w:pPr>
+      <w:r>
+        <w:rPr>
+          <w:color w:val="A6A6A6" w:themeColor="background1" w:themeShade="A6"/>
+        </w:rPr>
+        <w:t xml:space="preserve">    add r4,r4,#1            //Adding 1 to location moves right</w:t>
+      </w:r>
+    </w:p>
+    <w:p>
+      <w:pPr>
+        <w:pStyle w:val="Code"/>
+        <w:rPr>
+          <w:color w:val="A6A6A6" w:themeColor="background1" w:themeShade="A6"/>
+        </w:rPr>
+      </w:pPr>
+      <w:r>
+        <w:rPr>
+          <w:color w:val="A6A6A6" w:themeColor="background1" w:themeShade="A6"/>
+        </w:rPr>
+        <w:t xml:space="preserve">    and r0,r4,#31</w:t>
+      </w:r>
+    </w:p>
+    <w:p>
+      <w:pPr>
+        <w:pStyle w:val="Code"/>
+        <w:rPr>
+          <w:color w:val="A6A6A6" w:themeColor="background1" w:themeShade="A6"/>
+        </w:rPr>
+      </w:pPr>
+      <w:r>
+        <w:rPr>
+          <w:color w:val="A6A6A6" w:themeColor="background1" w:themeShade="A6"/>
+        </w:rPr>
+        <w:t xml:space="preserve">    cmp r0,#0</w:t>
+      </w:r>
+    </w:p>
+    <w:p>
+      <w:pPr>
+        <w:pStyle w:val="Code"/>
+        <w:rPr>
+          <w:color w:val="A6A6A6" w:themeColor="background1" w:themeShade="A6"/>
+        </w:rPr>
+      </w:pPr>
+      <w:r>
+        <w:rPr>
+          <w:color w:val="A6A6A6" w:themeColor="background1" w:themeShade="A6"/>
+        </w:rPr>
+        <w:t xml:space="preserve">    beq gameOver</w:t>
+      </w:r>
+    </w:p>
+    <w:p>
+      <w:pPr>
+        <w:pStyle w:val="Code"/>
+        <w:rPr>
+          <w:color w:val="A6A6A6" w:themeColor="background1" w:themeShade="A6"/>
+        </w:rPr>
+      </w:pPr>
+      <w:r>
+        <w:rPr>
+          <w:color w:val="A6A6A6" w:themeColor="background1" w:themeShade="A6"/>
+        </w:rPr>
+        <w:t xml:space="preserve">    b reDraw</w:t>
+      </w:r>
+    </w:p>
+    <w:p>
+      <w:pPr>
+        <w:pStyle w:val="Code"/>
+        <w:rPr>
+          <w:color w:val="A6A6A6" w:themeColor="background1" w:themeShade="A6"/>
+        </w:rPr>
+      </w:pPr>
+      <w:r>
+        <w:rPr>
+          <w:color w:val="A6A6A6" w:themeColor="background1" w:themeShade="A6"/>
+        </w:rPr>
+        <w:t>down:</w:t>
+      </w:r>
+    </w:p>
+    <w:p>
+      <w:pPr>
+        <w:pStyle w:val="Code"/>
+        <w:rPr>
+          <w:highlight w:val="yellow"/>
+        </w:rPr>
+      </w:pPr>
+      <w:r>
+        <w:rPr>
+          <w:highlight w:val="yellow"/>
+        </w:rPr>
+        <w:t xml:space="preserve">    cmp r</w:t>
+      </w:r>
+      <w:r>
+        <w:rPr>
+          <w:highlight w:val="yellow"/>
+        </w:rPr>
+        <w:t>1</w:t>
+      </w:r>
+      <w:r>
+        <w:rPr>
+          <w:highlight w:val="yellow"/>
+        </w:rPr>
+        <w:t>2</w:t>
+      </w:r>
+      <w:r>
+        <w:rPr>
+          <w:highlight w:val="yellow"/>
+        </w:rPr>
+        <w:t>,#87</w:t>
+      </w:r>
+    </w:p>
+    <w:p>
+      <w:pPr>
+        <w:pStyle w:val="Code"/>
+        <w:rPr>
+          <w:highlight w:val="yellow"/>
+        </w:rPr>
+      </w:pPr>
+      <w:r>
+        <w:rPr>
+          <w:highlight w:val="yellow"/>
+        </w:rPr>
+        <w:t xml:space="preserve">    beq </w:t>
+      </w:r>
+      <w:r>
+        <w:rPr>
+          <w:highlight w:val="yellow"/>
+        </w:rPr>
+        <w:t>dontChangeDirection</w:t>
+      </w:r>
+    </w:p>
+    <w:p>
+      <w:pPr>
+        <w:pStyle w:val="Code"/>
+        <w:rPr>
+          <w:color w:val="A6A6A6" w:themeColor="background1" w:themeShade="A6"/>
+        </w:rPr>
+      </w:pPr>
+      <w:r>
+        <w:rPr>
+          <w:color w:val="A6A6A6" w:themeColor="background1" w:themeShade="A6"/>
+        </w:rPr>
+        <w:t xml:space="preserve">    add r4,r4,#32           //32 moves down one row on screen</w:t>
+      </w:r>
+    </w:p>
+    <w:p>
+      <w:pPr>
+        <w:pStyle w:val="Code"/>
+        <w:rPr>
+          <w:color w:val="A6A6A6" w:themeColor="background1" w:themeShade="A6"/>
+        </w:rPr>
+      </w:pPr>
+      <w:r>
+        <w:rPr>
+          <w:color w:val="A6A6A6" w:themeColor="background1" w:themeShade="A6"/>
+        </w:rPr>
+        <w:t xml:space="preserve">    cmp r4,r10</w:t>
+      </w:r>
+    </w:p>
+    <w:p>
+      <w:pPr>
+        <w:pStyle w:val="Code"/>
+        <w:rPr>
+          <w:color w:val="A6A6A6" w:themeColor="background1" w:themeShade="A6"/>
+        </w:rPr>
+      </w:pPr>
+      <w:r>
+        <w:rPr>
+          <w:color w:val="A6A6A6" w:themeColor="background1" w:themeShade="A6"/>
+        </w:rPr>
+        <w:t xml:space="preserve">    bgt gameOver</w:t>
+      </w:r>
+    </w:p>
+    <w:p>
+      <w:pPr>
+        <w:pStyle w:val="Code"/>
+        <w:rPr>
+          <w:color w:val="A6A6A6" w:themeColor="background1" w:themeShade="A6"/>
+        </w:rPr>
+      </w:pPr>
+      <w:r>
+        <w:rPr>
+          <w:color w:val="A6A6A6" w:themeColor="background1" w:themeShade="A6"/>
+        </w:rPr>
+        <w:t xml:space="preserve">    b reDraw</w:t>
+      </w:r>
+    </w:p>
+    <w:p>
+      <w:pPr>
+        <w:pStyle w:val="Code"/>
+        <w:rPr>
+          <w:color w:val="A6A6A6" w:themeColor="background1" w:themeShade="A6"/>
+        </w:rPr>
+      </w:pPr>
+      <w:r>
+        <w:rPr>
+          <w:color w:val="A6A6A6" w:themeColor="background1" w:themeShade="A6"/>
+        </w:rPr>
+        <w:t>up:</w:t>
+      </w:r>
+    </w:p>
+    <w:p>
+      <w:pPr>
+        <w:pStyle w:val="Code"/>
+        <w:rPr>
+          <w:highlight w:val="yellow"/>
+        </w:rPr>
+      </w:pPr>
+      <w:r>
+        <w:rPr>
+          <w:highlight w:val="yellow"/>
+        </w:rPr>
+        <w:t xml:space="preserve">    cmp r</w:t>
+      </w:r>
+      <w:r>
+        <w:rPr>
+          <w:highlight w:val="yellow"/>
+        </w:rPr>
+        <w:t>1</w:t>
+      </w:r>
+      <w:r>
+        <w:rPr>
+          <w:highlight w:val="yellow"/>
+        </w:rPr>
+        <w:t>2</w:t>
+      </w:r>
+      <w:r>
+        <w:rPr>
+          <w:highlight w:val="yellow"/>
+        </w:rPr>
+        <w:t>,#83</w:t>
+      </w:r>
+    </w:p>
+    <w:p>
+      <w:pPr>
+        <w:pStyle w:val="Code"/>
+        <w:rPr>
+          <w:highlight w:val="yellow"/>
+        </w:rPr>
+      </w:pPr>
+      <w:r>
+        <w:rPr>
+          <w:highlight w:val="yellow"/>
+        </w:rPr>
+        <w:t xml:space="preserve">    beq </w:t>
+      </w:r>
+      <w:r>
+        <w:rPr>
+          <w:highlight w:val="yellow"/>
+        </w:rPr>
+        <w:t>dontChangeDirection</w:t>
+      </w:r>
+    </w:p>
+    <w:p>
+      <w:pPr>
+        <w:pStyle w:val="Code"/>
+        <w:rPr>
+          <w:color w:val="A6A6A6" w:themeColor="background1" w:themeShade="A6"/>
+        </w:rPr>
+      </w:pPr>
+      <w:r>
+        <w:rPr>
+          <w:color w:val="A6A6A6" w:themeColor="background1" w:themeShade="A6"/>
+        </w:rPr>
+        <w:t xml:space="preserve">    sub r4,r4,#32           //-32 moves up one row on screen</w:t>
+      </w:r>
+    </w:p>
+    <w:p>
+      <w:pPr>
+        <w:pStyle w:val="Code"/>
+        <w:rPr>
+          <w:color w:val="A6A6A6" w:themeColor="background1" w:themeShade="A6"/>
+        </w:rPr>
+      </w:pPr>
+      <w:r>
+        <w:rPr>
+          <w:color w:val="A6A6A6" w:themeColor="background1" w:themeShade="A6"/>
+        </w:rPr>
+        <w:t xml:space="preserve">    cmp r4,#0</w:t>
+      </w:r>
+    </w:p>
+    <w:p>
+      <w:pPr>
+        <w:pStyle w:val="Code"/>
+        <w:rPr>
+          <w:color w:val="A6A6A6" w:themeColor="background1" w:themeShade="A6"/>
+        </w:rPr>
+      </w:pPr>
+      <w:r>
+        <w:rPr>
+          <w:color w:val="A6A6A6" w:themeColor="background1" w:themeShade="A6"/>
+        </w:rPr>
+        <w:lastRenderedPageBreak/>
+        <w:t xml:space="preserve">    blt gameOver</w:t>
+      </w:r>
+    </w:p>
+    <w:p>
+      <w:pPr>
+        <w:pStyle w:val="Code"/>
+        <w:rPr>
+          <w:color w:val="A6A6A6" w:themeColor="background1" w:themeShade="A6"/>
+        </w:rPr>
+      </w:pPr>
+      <w:r>
+        <w:rPr>
+          <w:color w:val="A6A6A6" w:themeColor="background1" w:themeShade="A6"/>
+        </w:rPr>
+        <w:t xml:space="preserve">    b reDraw</w:t>
+      </w:r>
+    </w:p>
+    <w:p>
+      <w:pPr>
+        <w:pStyle w:val="Code"/>
+        <w:rPr>
+          <w:color w:val="A6A6A6" w:themeColor="background1" w:themeShade="A6"/>
+        </w:rPr>
+      </w:pPr>
+      <w:r>
+        <w:rPr>
+          <w:color w:val="A6A6A6" w:themeColor="background1" w:themeShade="A6"/>
+        </w:rPr>
+        <w:t>left:</w:t>
+      </w:r>
+    </w:p>
+    <w:p>
+      <w:pPr>
+        <w:pStyle w:val="Code"/>
+        <w:rPr>
+          <w:highlight w:val="yellow"/>
+        </w:rPr>
+      </w:pPr>
+      <w:r>
+        <w:rPr>
+          <w:highlight w:val="yellow"/>
+        </w:rPr>
+        <w:t xml:space="preserve">    cmp r</w:t>
+      </w:r>
+      <w:r>
+        <w:rPr>
+          <w:highlight w:val="yellow"/>
+        </w:rPr>
+        <w:t>1</w:t>
+      </w:r>
+      <w:r>
+        <w:rPr>
+          <w:highlight w:val="yellow"/>
+        </w:rPr>
+        <w:t>2</w:t>
+      </w:r>
+      <w:r>
+        <w:rPr>
+          <w:highlight w:val="yellow"/>
+        </w:rPr>
+        <w:t>,#68</w:t>
+      </w:r>
+    </w:p>
+    <w:p>
+      <w:pPr>
+        <w:pStyle w:val="Code"/>
+        <w:rPr>
+          <w:highlight w:val="yellow"/>
+        </w:rPr>
+      </w:pPr>
+      <w:r>
+        <w:rPr>
+          <w:highlight w:val="yellow"/>
+        </w:rPr>
+        <w:t xml:space="preserve">    beq </w:t>
+      </w:r>
+      <w:r>
+        <w:rPr>
+          <w:highlight w:val="yellow"/>
+        </w:rPr>
+        <w:t>dontChangeDirection</w:t>
+      </w:r>
+    </w:p>
+    <w:p>
+      <w:pPr>
+        <w:pStyle w:val="Code"/>
+        <w:rPr>
+          <w:color w:val="A6A6A6" w:themeColor="background1" w:themeShade="A6"/>
+        </w:rPr>
+      </w:pPr>
+      <w:r>
+        <w:rPr>
+          <w:color w:val="A6A6A6" w:themeColor="background1" w:themeShade="A6"/>
+        </w:rPr>
+        <w:t xml:space="preserve">    sub r4,r4,#1           //-1 moves left</w:t>
+      </w:r>
+    </w:p>
+    <w:p>
+      <w:pPr>
+        <w:pStyle w:val="Code"/>
+        <w:rPr>
+          <w:color w:val="A6A6A6" w:themeColor="background1" w:themeShade="A6"/>
+        </w:rPr>
+      </w:pPr>
+      <w:r>
+        <w:rPr>
+          <w:color w:val="A6A6A6" w:themeColor="background1" w:themeShade="A6"/>
+        </w:rPr>
+        <w:t xml:space="preserve">    and r0,r4,#31</w:t>
+      </w:r>
+    </w:p>
+    <w:p>
+      <w:pPr>
+        <w:pStyle w:val="Code"/>
+        <w:rPr>
+          <w:color w:val="A6A6A6" w:themeColor="background1" w:themeShade="A6"/>
+        </w:rPr>
+      </w:pPr>
+      <w:r>
+        <w:rPr>
+          <w:color w:val="A6A6A6" w:themeColor="background1" w:themeShade="A6"/>
+        </w:rPr>
+        <w:t xml:space="preserve">    cmp r0,#31</w:t>
+      </w:r>
+    </w:p>
+    <w:p>
+      <w:pPr>
+        <w:pStyle w:val="Code"/>
+        <w:rPr>
+          <w:color w:val="A6A6A6" w:themeColor="background1" w:themeShade="A6"/>
+        </w:rPr>
+      </w:pPr>
+      <w:r>
+        <w:rPr>
+          <w:color w:val="A6A6A6" w:themeColor="background1" w:themeShade="A6"/>
+        </w:rPr>
+        <w:t xml:space="preserve">    beq gameOver</w:t>
+      </w:r>
+    </w:p>
+    <w:p>
+      <w:pPr>
+        <w:pStyle w:val="Heading1"/>
+      </w:pPr>
+      <w:r>
+        <w:lastRenderedPageBreak/>
+        <w:t>Story 1</w:t>
+      </w:r>
+      <w:r>
+        <w:t>6</w:t>
+      </w:r>
+      <w:r>
+        <w:t>: Halt game if snake hits itself</w:t>
+      </w:r>
+    </w:p>
+    <w:p>
+      <w:pPr>
+        <w:pStyle w:val="Heading2"/>
+      </w:pPr>
+      <w:r>
+        <w:t>Code changes</w:t>
+      </w:r>
+    </w:p>
+    <w:p>
+      <w:pPr>
+        <w:pStyle w:val="Code"/>
+        <w:rPr>
+          <w:color w:val="A6A6A6" w:themeColor="background1" w:themeShade="A6"/>
+        </w:rPr>
+      </w:pPr>
+      <w:r>
+        <w:rPr>
+          <w:color w:val="A6A6A6" w:themeColor="background1" w:themeShade="A6"/>
+        </w:rPr>
+        <w:t>updatePointer:</w:t>
+      </w:r>
+    </w:p>
+    <w:p>
+      <w:pPr>
+        <w:pStyle w:val="Code"/>
+        <w:rPr>
+          <w:color w:val="A6A6A6" w:themeColor="background1" w:themeShade="A6"/>
+        </w:rPr>
+      </w:pPr>
+      <w:r>
+        <w:rPr>
+          <w:color w:val="A6A6A6" w:themeColor="background1" w:themeShade="A6"/>
+        </w:rPr>
+        <w:t xml:space="preserve">    str r4, [r8]            </w:t>
+      </w:r>
+      <w:r>
+        <w:rPr>
+          <w:color w:val="A6A6A6" w:themeColor="background1" w:themeShade="A6"/>
+        </w:rPr>
+        <w:tab/>
+        <w:t>//Store the new head location in data</w:t>
+      </w:r>
+    </w:p>
+    <w:p>
+      <w:pPr>
+        <w:pStyle w:val="Code"/>
+        <w:rPr>
+          <w:highlight w:val="yellow"/>
+        </w:rPr>
+      </w:pPr>
+      <w:r>
+        <w:rPr>
+          <w:highlight w:val="yellow"/>
+        </w:rPr>
+        <w:t xml:space="preserve">checkForCrossing: </w:t>
+      </w:r>
+      <w:r>
+        <w:rPr>
+          <w:highlight w:val="yellow"/>
+        </w:rPr>
+        <w:tab/>
+      </w:r>
+      <w:r>
+        <w:rPr>
+          <w:highlight w:val="yellow"/>
+        </w:rPr>
+        <w:tab/>
+        <w:t>// check if the snake has hit itself</w:t>
+      </w:r>
+    </w:p>
+    <w:p>
+      <w:pPr>
+        <w:pStyle w:val="Code"/>
+        <w:rPr>
+          <w:highlight w:val="yellow"/>
+        </w:rPr>
+      </w:pPr>
+      <w:r>
+        <w:rPr>
+          <w:highlight w:val="yellow"/>
+        </w:rPr>
+        <w:t xml:space="preserve">    ldr r0,[r4+256] </w:t>
+      </w:r>
+      <w:r>
+        <w:rPr>
+          <w:highlight w:val="yellow"/>
+        </w:rPr>
+        <w:tab/>
+        <w:t>// read, from screen, colour of pixel head is moving to</w:t>
+      </w:r>
+    </w:p>
+    <w:p>
+      <w:pPr>
+        <w:pStyle w:val="Code"/>
+        <w:rPr>
+          <w:highlight w:val="yellow"/>
+        </w:rPr>
+      </w:pPr>
+      <w:r>
+        <w:rPr>
+          <w:highlight w:val="yellow"/>
+        </w:rPr>
+        <w:t xml:space="preserve">    cmp r0,r1  </w:t>
+      </w:r>
+      <w:r>
+        <w:rPr>
+          <w:highlight w:val="yellow"/>
+        </w:rPr>
+        <w:tab/>
+      </w:r>
+      <w:r>
+        <w:rPr>
+          <w:highlight w:val="yellow"/>
+        </w:rPr>
+        <w:t xml:space="preserve">      </w:t>
+      </w:r>
+      <w:r>
+        <w:rPr>
+          <w:highlight w:val="yellow"/>
+        </w:rPr>
+        <w:t xml:space="preserve">//If it is snake colour </w:t>
+      </w:r>
+      <w:r>
+        <w:rPr>
+          <w:highlight w:val="yellow"/>
+        </w:rPr>
+        <w:t>…</w:t>
+      </w:r>
+    </w:p>
+    <w:p>
+      <w:pPr>
+        <w:pStyle w:val="Code"/>
+        <w:rPr>
+          <w:highlight w:val="yellow"/>
+        </w:rPr>
+      </w:pPr>
+      <w:r>
+        <w:rPr>
+          <w:highlight w:val="yellow"/>
+        </w:rPr>
+        <w:t xml:space="preserve">    beq gameOver</w:t>
+      </w:r>
+    </w:p>
+    <w:p>
+      <w:pPr>
+        <w:pStyle w:val="Code"/>
+        <w:rPr>
+          <w:color w:val="A6A6A6" w:themeColor="background1" w:themeShade="A6"/>
+        </w:rPr>
+      </w:pPr>
+      <w:r>
+        <w:rPr>
+          <w:color w:val="A6A6A6" w:themeColor="background1" w:themeShade="A6"/>
+        </w:rPr>
+        <w:t xml:space="preserve">    str r1,[r4+256]       //Draw new head</w:t>
+      </w:r>
+    </w:p>
+    <w:p>
+      <w:pPr>
+        <w:pStyle w:val="Code"/>
+        <w:rPr>
+          <w:color w:val="A6A6A6" w:themeColor="background1" w:themeShade="A6"/>
+        </w:rPr>
+      </w:pPr>
+      <w:r>
+        <w:rPr>
+          <w:color w:val="A6A6A6" w:themeColor="background1" w:themeShade="A6"/>
+        </w:rPr>
+        <w:t xml:space="preserve">    cmp r4, r5 </w:t>
+      </w:r>
+      <w:r>
+        <w:rPr>
+          <w:color w:val="A6A6A6" w:themeColor="background1" w:themeShade="A6"/>
+        </w:rPr>
+        <w:tab/>
+      </w:r>
+      <w:r>
+        <w:rPr>
+          <w:color w:val="A6A6A6" w:themeColor="background1" w:themeShade="A6"/>
+        </w:rPr>
+        <w:tab/>
+        <w:t>//Check again if the apple was eaten this cycle</w:t>
+      </w:r>
+      <w:r>
+        <w:rPr>
+          <w:color w:val="A6A6A6" w:themeColor="background1" w:themeShade="A6"/>
+        </w:rPr>
+        <w:tab/>
+      </w:r>
+    </w:p>
+    <w:p>
+      <w:pPr>
+        <w:pStyle w:val="Code"/>
+        <w:rPr>
+          <w:color w:val="A6A6A6" w:themeColor="background1" w:themeShade="A6"/>
+        </w:rPr>
+      </w:pPr>
+      <w:r>
+        <w:rPr>
+          <w:color w:val="A6A6A6" w:themeColor="background1" w:themeShade="A6"/>
+        </w:rPr>
+        <w:t xml:space="preserve">    beq createApple </w:t>
+      </w:r>
+      <w:r>
+        <w:rPr>
+          <w:color w:val="A6A6A6" w:themeColor="background1" w:themeShade="A6"/>
+        </w:rPr>
+        <w:tab/>
+        <w:t>//If so, loop back to creating the apple</w:t>
+      </w:r>
+    </w:p>
+    <w:p>
+      <w:pPr>
+        <w:pStyle w:val="Code"/>
+        <w:rPr>
+          <w:color w:val="A6A6A6" w:themeColor="background1" w:themeShade="A6"/>
+        </w:rPr>
+      </w:pPr>
+      <w:r>
+        <w:rPr>
+          <w:color w:val="A6A6A6" w:themeColor="background1" w:themeShade="A6"/>
+        </w:rPr>
+        <w:t xml:space="preserve">    b moveSnake  </w:t>
+      </w:r>
+      <w:r>
+        <w:rPr>
+          <w:color w:val="A6A6A6" w:themeColor="background1" w:themeShade="A6"/>
+        </w:rPr>
+        <w:tab/>
+      </w:r>
+      <w:r>
+        <w:rPr>
+          <w:color w:val="A6A6A6" w:themeColor="background1" w:themeShade="A6"/>
+        </w:rPr>
+        <w:tab/>
+        <w:t>/</w:t>
+      </w:r>
+      <w:r>
+        <w:rPr>
+          <w:color w:val="A6A6A6" w:themeColor="background1" w:themeShade="A6"/>
+        </w:rPr>
+        <w:t>/</w:t>
+      </w:r>
+      <w:r>
+        <w:rPr>
+          <w:color w:val="A6A6A6" w:themeColor="background1" w:themeShade="A6"/>
+        </w:rPr>
+        <w:t>Otherwise just repeat the move cycle</w:t>
+      </w:r>
+    </w:p>
+    <w:p>
+      <w:pPr>
+        <w:pStyle w:val="Heading1"/>
+      </w:pPr>
+      <w:r>
+        <w:lastRenderedPageBreak/>
+        <w:t>Story 17: Check for max length of snake</w:t>
+      </w:r>
+    </w:p>
+    <w:p>
+      <w:pPr>
+        <w:pStyle w:val="Heading2"/>
+      </w:pPr>
+      <w:r>
+        <w:t>Code changes</w:t>
+      </w:r>
+    </w:p>
+    <w:p>
+      <w:pPr>
+        <w:pStyle w:val="Code"/>
+        <w:rPr>
+          <w:color w:val="A6A6A6" w:themeColor="background1" w:themeShade="A6"/>
+        </w:rPr>
+      </w:pPr>
+      <w:r>
+        <w:rPr>
+          <w:color w:val="A6A6A6" w:themeColor="background1" w:themeShade="A6"/>
+        </w:rPr>
+        <w:t xml:space="preserve">checkForCrossing: </w:t>
+      </w:r>
+      <w:r>
+        <w:rPr>
+          <w:color w:val="A6A6A6" w:themeColor="background1" w:themeShade="A6"/>
+        </w:rPr>
+        <w:tab/>
+      </w:r>
+      <w:r>
+        <w:rPr>
+          <w:color w:val="A6A6A6" w:themeColor="background1" w:themeShade="A6"/>
+        </w:rPr>
+        <w:tab/>
+        <w:t>// check if the snake has hit itself</w:t>
+      </w:r>
+    </w:p>
+    <w:p>
+      <w:pPr>
+        <w:pStyle w:val="Code"/>
+        <w:rPr>
+          <w:color w:val="A6A6A6" w:themeColor="background1" w:themeShade="A6"/>
+        </w:rPr>
+      </w:pPr>
+      <w:r>
+        <w:rPr>
+          <w:color w:val="A6A6A6" w:themeColor="background1" w:themeShade="A6"/>
+        </w:rPr>
+        <w:t xml:space="preserve">    ldr r0,[r4+256] </w:t>
+      </w:r>
+      <w:r>
+        <w:rPr>
+          <w:color w:val="A6A6A6" w:themeColor="background1" w:themeShade="A6"/>
+        </w:rPr>
+        <w:tab/>
+        <w:t>// read, from screen, colour of pixel head is moving to</w:t>
+      </w:r>
+    </w:p>
+    <w:p>
+      <w:pPr>
+        <w:pStyle w:val="Code"/>
+        <w:rPr>
+          <w:color w:val="A6A6A6" w:themeColor="background1" w:themeShade="A6"/>
+        </w:rPr>
+      </w:pPr>
+      <w:r>
+        <w:rPr>
+          <w:color w:val="A6A6A6" w:themeColor="background1" w:themeShade="A6"/>
+        </w:rPr>
+        <w:t xml:space="preserve">    cmp r0,r1  </w:t>
+      </w:r>
+      <w:r>
+        <w:rPr>
+          <w:color w:val="A6A6A6" w:themeColor="background1" w:themeShade="A6"/>
+        </w:rPr>
+        <w:tab/>
+        <w:t xml:space="preserve">      </w:t>
+      </w:r>
+      <w:r>
+        <w:rPr>
+          <w:color w:val="A6A6A6" w:themeColor="background1" w:themeShade="A6"/>
+        </w:rPr>
+        <w:tab/>
+        <w:t>//If it is snake colour …</w:t>
+      </w:r>
+    </w:p>
+    <w:p>
+      <w:pPr>
+        <w:pStyle w:val="Code"/>
+        <w:rPr>
+          <w:color w:val="A6A6A6" w:themeColor="background1" w:themeShade="A6"/>
+        </w:rPr>
+      </w:pPr>
+      <w:r>
+        <w:rPr>
+          <w:color w:val="A6A6A6" w:themeColor="background1" w:themeShade="A6"/>
+        </w:rPr>
+        <w:t xml:space="preserve">    beq gameOver</w:t>
+      </w:r>
       <w:bookmarkStart w:id="0" w:name="_GoBack"/>
       <w:bookmarkEnd w:id="0"/>
-      <w:r>
-        <w:rPr>
-          <w:highlight w:val="yellow"/>
-        </w:rPr>
-        <w:t>,#65</w:t>
-      </w:r>
-    </w:p>
-    <w:p>
-      <w:pPr>
-        <w:pStyle w:val="Code"/>
-        <w:rPr>
-          <w:highlight w:val="yellow"/>
-        </w:rPr>
-      </w:pPr>
-      <w:r>
-        <w:rPr>
-          <w:highlight w:val="yellow"/>
-        </w:rPr>
-        <w:t xml:space="preserve">    beq </w:t>
-      </w:r>
-      <w:r>
-        <w:rPr>
-          <w:highlight w:val="yellow"/>
-        </w:rPr>
-        <w:t>dontChangeDirection</w:t>
-      </w:r>
-    </w:p>
-    <w:p>
-      <w:pPr>
-        <w:pStyle w:val="Code"/>
-        <w:rPr>
-          <w:color w:val="A6A6A6" w:themeColor="background1" w:themeShade="A6"/>
-        </w:rPr>
-      </w:pPr>
-      <w:r>
-        <w:rPr>
-          <w:color w:val="A6A6A6" w:themeColor="background1" w:themeShade="A6"/>
-        </w:rPr>
-        <w:t xml:space="preserve">    add r4,r4,#1            //Adding 1 to location moves right</w:t>
-      </w:r>
-    </w:p>
-    <w:p>
-      <w:pPr>
-        <w:pStyle w:val="Code"/>
-        <w:rPr>
-          <w:color w:val="A6A6A6" w:themeColor="background1" w:themeShade="A6"/>
-        </w:rPr>
-      </w:pPr>
-      <w:r>
-        <w:rPr>
-          <w:color w:val="A6A6A6" w:themeColor="background1" w:themeShade="A6"/>
-        </w:rPr>
-        <w:t xml:space="preserve">    and r0,r4,#31</w:t>
-      </w:r>
-    </w:p>
-    <w:p>
-      <w:pPr>
-        <w:pStyle w:val="Code"/>
-        <w:rPr>
-          <w:color w:val="A6A6A6" w:themeColor="background1" w:themeShade="A6"/>
-        </w:rPr>
-      </w:pPr>
-      <w:r>
-        <w:rPr>
-          <w:color w:val="A6A6A6" w:themeColor="background1" w:themeShade="A6"/>
-        </w:rPr>
-        <w:t xml:space="preserve">    cmp r0,#0</w:t>
-      </w:r>
-    </w:p>
-    <w:p>
-      <w:pPr>
-        <w:pStyle w:val="Code"/>
-        <w:rPr>
-          <w:color w:val="A6A6A6" w:themeColor="background1" w:themeShade="A6"/>
-        </w:rPr>
-      </w:pPr>
-      <w:r>
-        <w:rPr>
-          <w:color w:val="A6A6A6" w:themeColor="background1" w:themeShade="A6"/>
-        </w:rPr>
-        <w:t xml:space="preserve">    beq gameOver</w:t>
-      </w:r>
-    </w:p>
-    <w:p>
-      <w:pPr>
-        <w:pStyle w:val="Code"/>
-        <w:rPr>
-          <w:color w:val="A6A6A6" w:themeColor="background1" w:themeShade="A6"/>
-        </w:rPr>
-      </w:pPr>
-      <w:r>
-        <w:rPr>
-          <w:color w:val="A6A6A6" w:themeColor="background1" w:themeShade="A6"/>
-        </w:rPr>
-        <w:t xml:space="preserve">    b reDraw</w:t>
-      </w:r>
-    </w:p>
-    <w:p>
-      <w:pPr>
-        <w:pStyle w:val="Code"/>
-        <w:rPr>
-          <w:color w:val="A6A6A6" w:themeColor="background1" w:themeShade="A6"/>
-        </w:rPr>
-      </w:pPr>
-      <w:r>
-        <w:rPr>
-          <w:color w:val="A6A6A6" w:themeColor="background1" w:themeShade="A6"/>
-        </w:rPr>
-        <w:t>down:</w:t>
-      </w:r>
-    </w:p>
-    <w:p>
-      <w:pPr>
-        <w:pStyle w:val="Code"/>
-        <w:rPr>
-          <w:highlight w:val="yellow"/>
-        </w:rPr>
-      </w:pPr>
-      <w:r>
-        <w:rPr>
-          <w:highlight w:val="yellow"/>
-        </w:rPr>
-        <w:t xml:space="preserve">    cmp r</w:t>
-      </w:r>
-      <w:r>
-        <w:rPr>
-          <w:highlight w:val="yellow"/>
-        </w:rPr>
-        <w:t>1</w:t>
-      </w:r>
-      <w:r>
-        <w:rPr>
-          <w:highlight w:val="yellow"/>
-        </w:rPr>
-        <w:t>2</w:t>
-      </w:r>
-      <w:r>
-        <w:rPr>
-          <w:highlight w:val="yellow"/>
-        </w:rPr>
-        <w:t>,#87</w:t>
-      </w:r>
-    </w:p>
-    <w:p>
-      <w:pPr>
-        <w:pStyle w:val="Code"/>
-        <w:rPr>
-          <w:highlight w:val="yellow"/>
-        </w:rPr>
-      </w:pPr>
-      <w:r>
-        <w:rPr>
-          <w:highlight w:val="yellow"/>
-        </w:rPr>
-        <w:t xml:space="preserve">    beq </w:t>
-      </w:r>
-      <w:r>
-        <w:rPr>
-          <w:highlight w:val="yellow"/>
-        </w:rPr>
-        <w:t>dontChangeDirection</w:t>
-      </w:r>
-    </w:p>
-    <w:p>
-      <w:pPr>
-        <w:pStyle w:val="Code"/>
-        <w:rPr>
-          <w:color w:val="A6A6A6" w:themeColor="background1" w:themeShade="A6"/>
-        </w:rPr>
-      </w:pPr>
-      <w:r>
-        <w:rPr>
-          <w:color w:val="A6A6A6" w:themeColor="background1" w:themeShade="A6"/>
-        </w:rPr>
-        <w:t xml:space="preserve">    add r4,r4,#32           //32 moves down one row on screen</w:t>
-      </w:r>
-    </w:p>
-    <w:p>
-      <w:pPr>
-        <w:pStyle w:val="Code"/>
-        <w:rPr>
-          <w:color w:val="A6A6A6" w:themeColor="background1" w:themeShade="A6"/>
-        </w:rPr>
-      </w:pPr>
-      <w:r>
-        <w:rPr>
-          <w:color w:val="A6A6A6" w:themeColor="background1" w:themeShade="A6"/>
-        </w:rPr>
-        <w:t xml:space="preserve">    cmp r4,r10</w:t>
-      </w:r>
-    </w:p>
-    <w:p>
-      <w:pPr>
-        <w:pStyle w:val="Code"/>
-        <w:rPr>
-          <w:color w:val="A6A6A6" w:themeColor="background1" w:themeShade="A6"/>
-        </w:rPr>
-      </w:pPr>
-      <w:r>
-        <w:rPr>
-          <w:color w:val="A6A6A6" w:themeColor="background1" w:themeShade="A6"/>
-        </w:rPr>
-        <w:t xml:space="preserve">    bgt gameOver</w:t>
-      </w:r>
-    </w:p>
-    <w:p>
-      <w:pPr>
-        <w:pStyle w:val="Code"/>
-        <w:rPr>
-          <w:color w:val="A6A6A6" w:themeColor="background1" w:themeShade="A6"/>
-        </w:rPr>
-      </w:pPr>
-      <w:r>
-        <w:rPr>
-          <w:color w:val="A6A6A6" w:themeColor="background1" w:themeShade="A6"/>
-        </w:rPr>
-        <w:t xml:space="preserve">    b reDraw</w:t>
-      </w:r>
-    </w:p>
-    <w:p>
-      <w:pPr>
-        <w:pStyle w:val="Code"/>
-        <w:rPr>
-          <w:color w:val="A6A6A6" w:themeColor="background1" w:themeShade="A6"/>
-        </w:rPr>
-      </w:pPr>
-      <w:r>
-        <w:rPr>
-          <w:color w:val="A6A6A6" w:themeColor="background1" w:themeShade="A6"/>
-        </w:rPr>
-        <w:t>up:</w:t>
-      </w:r>
-    </w:p>
-    <w:p>
-      <w:pPr>
-        <w:pStyle w:val="Code"/>
-        <w:rPr>
-          <w:highlight w:val="yellow"/>
-        </w:rPr>
-      </w:pPr>
-      <w:r>
-        <w:rPr>
-          <w:highlight w:val="yellow"/>
-        </w:rPr>
-        <w:t xml:space="preserve">    cmp r</w:t>
-      </w:r>
-      <w:r>
-        <w:rPr>
-          <w:highlight w:val="yellow"/>
-        </w:rPr>
-        <w:t>1</w:t>
-      </w:r>
-      <w:r>
-        <w:rPr>
-          <w:highlight w:val="yellow"/>
-        </w:rPr>
-        <w:t>2</w:t>
-      </w:r>
-      <w:r>
-        <w:rPr>
-          <w:highlight w:val="yellow"/>
-        </w:rPr>
-        <w:t>,#83</w:t>
-      </w:r>
-    </w:p>
-    <w:p>
-      <w:pPr>
-        <w:pStyle w:val="Code"/>
-        <w:rPr>
-          <w:highlight w:val="yellow"/>
-        </w:rPr>
-      </w:pPr>
-      <w:r>
-        <w:rPr>
-          <w:highlight w:val="yellow"/>
-        </w:rPr>
-        <w:t xml:space="preserve">    beq </w:t>
-      </w:r>
-      <w:r>
-        <w:rPr>
-          <w:highlight w:val="yellow"/>
-        </w:rPr>
-        <w:t>dontChangeDirection</w:t>
-      </w:r>
-    </w:p>
-    <w:p>
-      <w:pPr>
-        <w:pStyle w:val="Code"/>
-        <w:rPr>
-          <w:color w:val="A6A6A6" w:themeColor="background1" w:themeShade="A6"/>
-        </w:rPr>
-      </w:pPr>
-      <w:r>
-        <w:rPr>
-          <w:color w:val="A6A6A6" w:themeColor="background1" w:themeShade="A6"/>
-        </w:rPr>
-        <w:t xml:space="preserve">    sub r4,r4,#32           //-32 moves up one row on screen</w:t>
-      </w:r>
-    </w:p>
-    <w:p>
-      <w:pPr>
-        <w:pStyle w:val="Code"/>
-        <w:rPr>
-          <w:color w:val="A6A6A6" w:themeColor="background1" w:themeShade="A6"/>
-        </w:rPr>
-      </w:pPr>
-      <w:r>
-        <w:rPr>
-          <w:color w:val="A6A6A6" w:themeColor="background1" w:themeShade="A6"/>
-        </w:rPr>
-        <w:t xml:space="preserve">    cmp r4,#0</w:t>
-      </w:r>
-    </w:p>
-    <w:p>
-      <w:pPr>
-        <w:pStyle w:val="Code"/>
-        <w:rPr>
-          <w:color w:val="A6A6A6" w:themeColor="background1" w:themeShade="A6"/>
-        </w:rPr>
-      </w:pPr>
-      <w:r>
-        <w:rPr>
-          <w:color w:val="A6A6A6" w:themeColor="background1" w:themeShade="A6"/>
-        </w:rPr>
-        <w:lastRenderedPageBreak/>
-        <w:t xml:space="preserve">    blt gameOver</w:t>
-      </w:r>
-    </w:p>
-    <w:p>
-      <w:pPr>
-        <w:pStyle w:val="Code"/>
-        <w:rPr>
-          <w:color w:val="A6A6A6" w:themeColor="background1" w:themeShade="A6"/>
-        </w:rPr>
-      </w:pPr>
-      <w:r>
-        <w:rPr>
-          <w:color w:val="A6A6A6" w:themeColor="background1" w:themeShade="A6"/>
-        </w:rPr>
-        <w:t xml:space="preserve">    b reDraw</w:t>
-      </w:r>
-    </w:p>
-    <w:p>
-      <w:pPr>
-        <w:pStyle w:val="Code"/>
-        <w:rPr>
-          <w:color w:val="A6A6A6" w:themeColor="background1" w:themeShade="A6"/>
-        </w:rPr>
-      </w:pPr>
-      <w:r>
-        <w:rPr>
-          <w:color w:val="A6A6A6" w:themeColor="background1" w:themeShade="A6"/>
-        </w:rPr>
-        <w:t>left:</w:t>
-      </w:r>
-    </w:p>
-    <w:p>
-      <w:pPr>
-        <w:pStyle w:val="Code"/>
-        <w:rPr>
-          <w:highlight w:val="yellow"/>
-        </w:rPr>
-      </w:pPr>
-      <w:r>
-        <w:rPr>
-          <w:highlight w:val="yellow"/>
-        </w:rPr>
-        <w:t xml:space="preserve">    cmp r</w:t>
-      </w:r>
-      <w:r>
-        <w:rPr>
-          <w:highlight w:val="yellow"/>
-        </w:rPr>
-        <w:t>1</w:t>
-      </w:r>
-      <w:r>
-        <w:rPr>
-          <w:highlight w:val="yellow"/>
-        </w:rPr>
-        <w:t>2</w:t>
-      </w:r>
-      <w:r>
-        <w:rPr>
-          <w:highlight w:val="yellow"/>
-        </w:rPr>
-        <w:t>,#68</w:t>
-      </w:r>
-    </w:p>
-    <w:p>
-      <w:pPr>
-        <w:pStyle w:val="Code"/>
-        <w:rPr>
-          <w:highlight w:val="yellow"/>
-        </w:rPr>
-      </w:pPr>
-      <w:r>
-        <w:rPr>
-          <w:highlight w:val="yellow"/>
-        </w:rPr>
-        <w:t xml:space="preserve">    beq </w:t>
-      </w:r>
-      <w:r>
-        <w:rPr>
-          <w:highlight w:val="yellow"/>
-        </w:rPr>
-        <w:t>dontChangeDirection</w:t>
-      </w:r>
-    </w:p>
-    <w:p>
-      <w:pPr>
-        <w:pStyle w:val="Code"/>
-        <w:rPr>
-          <w:color w:val="A6A6A6" w:themeColor="background1" w:themeShade="A6"/>
-        </w:rPr>
-      </w:pPr>
-      <w:r>
-        <w:rPr>
-          <w:color w:val="A6A6A6" w:themeColor="background1" w:themeShade="A6"/>
-        </w:rPr>
-        <w:t xml:space="preserve">    sub r4,r4,#1           //-1 moves left</w:t>
-      </w:r>
-    </w:p>
-    <w:p>
-      <w:pPr>
-        <w:pStyle w:val="Code"/>
-        <w:rPr>
-          <w:color w:val="A6A6A6" w:themeColor="background1" w:themeShade="A6"/>
-        </w:rPr>
-      </w:pPr>
-      <w:r>
-        <w:rPr>
-          <w:color w:val="A6A6A6" w:themeColor="background1" w:themeShade="A6"/>
-        </w:rPr>
-        <w:t xml:space="preserve">    and r0,r4,#31</w:t>
-      </w:r>
-    </w:p>
-    <w:p>
-      <w:pPr>
-        <w:pStyle w:val="Code"/>
-        <w:rPr>
-          <w:color w:val="A6A6A6" w:themeColor="background1" w:themeShade="A6"/>
-        </w:rPr>
-      </w:pPr>
-      <w:r>
-        <w:rPr>
-          <w:color w:val="A6A6A6" w:themeColor="background1" w:themeShade="A6"/>
-        </w:rPr>
-        <w:t xml:space="preserve">    cmp r0,#31</w:t>
-      </w:r>
-    </w:p>
-    <w:p>
-      <w:pPr>
-        <w:pStyle w:val="Code"/>
-        <w:rPr>
-          <w:color w:val="A6A6A6" w:themeColor="background1" w:themeShade="A6"/>
-        </w:rPr>
-      </w:pPr>
-      <w:r>
-        <w:rPr>
-          <w:color w:val="A6A6A6" w:themeColor="background1" w:themeShade="A6"/>
-        </w:rPr>
-        <w:t xml:space="preserve">    beq gameOver</w:t>
-      </w:r>
-    </w:p>
-    <w:p>
-      <w:pPr>
-        <w:pStyle w:val="Heading1"/>
-      </w:pPr>
-      <w:r>
-        <w:lastRenderedPageBreak/>
-        <w:t>Story 1</w:t>
-      </w:r>
-      <w:r>
-        <w:t>6</w:t>
-      </w:r>
-      <w:r>
-        <w:t>: Halt game if snake hits itself</w:t>
-      </w:r>
-    </w:p>
-    <w:p>
-      <w:pPr>
-        <w:pStyle w:val="Heading2"/>
-      </w:pPr>
-      <w:r>
-        <w:t>Code changes</w:t>
-      </w:r>
-    </w:p>
-    <w:p>
-      <w:pPr>
-        <w:pStyle w:val="Code"/>
-        <w:rPr>
-          <w:color w:val="A6A6A6" w:themeColor="background1" w:themeShade="A6"/>
-        </w:rPr>
-      </w:pPr>
-      <w:r>
-        <w:rPr>
-          <w:color w:val="A6A6A6" w:themeColor="background1" w:themeShade="A6"/>
-        </w:rPr>
-        <w:t>updatePointer:</w:t>
-      </w:r>
-    </w:p>
-    <w:p>
-      <w:pPr>
-        <w:pStyle w:val="Code"/>
-        <w:rPr>
-          <w:color w:val="A6A6A6" w:themeColor="background1" w:themeShade="A6"/>
-        </w:rPr>
-      </w:pPr>
-      <w:r>
-        <w:rPr>
-          <w:color w:val="A6A6A6" w:themeColor="background1" w:themeShade="A6"/>
-        </w:rPr>
-        <w:t xml:space="preserve">    str r4, [r8]            </w:t>
-      </w:r>
-      <w:r>
-        <w:rPr>
-          <w:color w:val="A6A6A6" w:themeColor="background1" w:themeShade="A6"/>
-        </w:rPr>
-        <w:tab/>
-        <w:t>//Store the new head location in data</w:t>
-      </w:r>
-    </w:p>
-    <w:p>
-      <w:pPr>
-        <w:pStyle w:val="Code"/>
-        <w:rPr>
-          <w:highlight w:val="yellow"/>
-        </w:rPr>
-      </w:pPr>
-      <w:r>
-        <w:rPr>
-          <w:highlight w:val="yellow"/>
-        </w:rPr>
-        <w:t xml:space="preserve">checkForCrossing: </w:t>
-      </w:r>
-      <w:r>
-        <w:rPr>
-          <w:highlight w:val="yellow"/>
-        </w:rPr>
-        <w:tab/>
-      </w:r>
-      <w:r>
-        <w:rPr>
-          <w:highlight w:val="yellow"/>
-        </w:rPr>
-        <w:tab/>
-        <w:t>// check if the snake has hit itself</w:t>
-      </w:r>
-    </w:p>
-    <w:p>
-      <w:pPr>
-        <w:pStyle w:val="Code"/>
-        <w:rPr>
-          <w:highlight w:val="yellow"/>
-        </w:rPr>
-      </w:pPr>
-      <w:r>
-        <w:rPr>
-          <w:highlight w:val="yellow"/>
-        </w:rPr>
-        <w:t xml:space="preserve">    ldr r0,[r4+256] </w:t>
-      </w:r>
-      <w:r>
-        <w:rPr>
-          <w:highlight w:val="yellow"/>
-        </w:rPr>
-        <w:tab/>
-        <w:t>// read, from screen, colour of pixel head is moving to</w:t>
-      </w:r>
-    </w:p>
-    <w:p>
-      <w:pPr>
-        <w:pStyle w:val="Code"/>
-        <w:rPr>
-          <w:highlight w:val="yellow"/>
-        </w:rPr>
-      </w:pPr>
-      <w:r>
-        <w:rPr>
-          <w:highlight w:val="yellow"/>
-        </w:rPr>
-        <w:t xml:space="preserve">    cmp r0,r1  </w:t>
-      </w:r>
-      <w:r>
-        <w:rPr>
-          <w:highlight w:val="yellow"/>
-        </w:rPr>
-        <w:tab/>
-      </w:r>
-      <w:r>
-        <w:rPr>
-          <w:highlight w:val="yellow"/>
-        </w:rPr>
-        <w:t xml:space="preserve">      </w:t>
-      </w:r>
-      <w:r>
-        <w:rPr>
-          <w:highlight w:val="yellow"/>
-        </w:rPr>
-        <w:t xml:space="preserve">//If it is snake colour </w:t>
-      </w:r>
-      <w:r>
-        <w:rPr>
-          <w:highlight w:val="yellow"/>
-        </w:rPr>
-        <w:t>…</w:t>
-      </w:r>
-    </w:p>
-    <w:p>
-      <w:pPr>
-        <w:pStyle w:val="Code"/>
-        <w:rPr>
-          <w:highlight w:val="yellow"/>
-        </w:rPr>
-      </w:pPr>
-      <w:r>
-        <w:rPr>
-          <w:highlight w:val="yellow"/>
-        </w:rPr>
-        <w:t xml:space="preserve">    beq gameOver</w:t>
-      </w:r>
-    </w:p>
-    <w:p>
-      <w:pPr>
-        <w:pStyle w:val="Code"/>
-        <w:rPr>
-          <w:color w:val="A6A6A6" w:themeColor="background1" w:themeShade="A6"/>
-        </w:rPr>
-      </w:pPr>
-      <w:r>
-        <w:rPr>
-          <w:color w:val="A6A6A6" w:themeColor="background1" w:themeShade="A6"/>
-        </w:rPr>
-        <w:t xml:space="preserve">    str r1,[r4+256]       //Draw new head</w:t>
+    </w:p>
+    <w:p>
+      <w:pPr>
+        <w:pStyle w:val="Code"/>
+        <w:rPr>
+          <w:highlight w:val="yellow"/>
+        </w:rPr>
+      </w:pPr>
+      <w:r>
+        <w:rPr>
+          <w:highlight w:val="yellow"/>
+        </w:rPr>
+        <w:t>checkForMaxLength:</w:t>
+      </w:r>
+    </w:p>
+    <w:p>
+      <w:pPr>
+        <w:pStyle w:val="Code"/>
+        <w:rPr>
+          <w:highlight w:val="yellow"/>
+        </w:rPr>
+      </w:pPr>
+      <w:r>
+        <w:rPr>
+          <w:highlight w:val="yellow"/>
+        </w:rPr>
+        <w:t xml:space="preserve">    cmp r7,r8</w:t>
+      </w:r>
+      <w:r>
+        <w:rPr>
+          <w:highlight w:val="yellow"/>
+        </w:rPr>
+        <w:tab/>
+      </w:r>
+      <w:r>
+        <w:rPr>
+          <w:highlight w:val="yellow"/>
+        </w:rPr>
+        <w:tab/>
+      </w:r>
+      <w:r>
+        <w:rPr>
+          <w:highlight w:val="yellow"/>
+        </w:rPr>
+        <w:tab/>
+        <w:t>//If front has caught up with rear, then body data full</w:t>
+      </w:r>
+    </w:p>
+    <w:p>
+      <w:pPr>
+        <w:pStyle w:val="Code"/>
+        <w:rPr>
+          <w:highlight w:val="yellow"/>
+        </w:rPr>
+      </w:pPr>
+      <w:r>
+        <w:rPr>
+          <w:highlight w:val="yellow"/>
+        </w:rPr>
+        <w:t xml:space="preserve">    beq gameWin </w:t>
+      </w:r>
+    </w:p>
+    <w:p>
+      <w:pPr>
+        <w:pStyle w:val="Code"/>
+        <w:rPr>
+          <w:color w:val="A6A6A6" w:themeColor="background1" w:themeShade="A6"/>
+        </w:rPr>
+      </w:pPr>
+      <w:r>
+        <w:rPr>
+          <w:color w:val="A6A6A6" w:themeColor="background1" w:themeShade="A6"/>
+        </w:rPr>
+        <w:t xml:space="preserve">    str r1,[r4+256]</w:t>
+      </w:r>
+      <w:r>
+        <w:rPr>
+          <w:color w:val="A6A6A6" w:themeColor="background1" w:themeShade="A6"/>
+        </w:rPr>
+        <w:tab/>
+      </w:r>
+      <w:r>
+        <w:rPr>
+          <w:color w:val="A6A6A6" w:themeColor="background1" w:themeShade="A6"/>
+        </w:rPr>
+        <w:tab/>
+        <w:t>//Draw new head</w:t>
       </w:r>
     </w:p>
     <w:p>
@@ -10347,12 +10716,6 @@
         <w:tab/>
         <w:t>//Check again if the apple was eaten this cycle</w:t>
       </w:r>
-      <w:r>
-        <w:rPr>
-          <w:color w:val="A6A6A6" w:themeColor="background1" w:themeShade="A6"/>
-        </w:rPr>
-        <w:tab/>
-      </w:r>
     </w:p>
     <w:p>
       <w:pPr>
@@ -10399,248 +10762,231 @@
           <w:color w:val="A6A6A6" w:themeColor="background1" w:themeShade="A6"/>
         </w:rPr>
         <w:tab/>
+      </w:r>
+      <w:r>
+        <w:rPr>
+          <w:color w:val="A6A6A6" w:themeColor="background1" w:themeShade="A6"/>
+        </w:rPr>
         <w:t>/</w:t>
       </w:r>
       <w:r>
         <w:rPr>
           <w:color w:val="A6A6A6" w:themeColor="background1" w:themeShade="A6"/>
         </w:rPr>
-        <w:t>/</w:t>
-      </w:r>
-      <w:r>
-        <w:rPr>
-          <w:color w:val="A6A6A6" w:themeColor="background1" w:themeShade="A6"/>
-        </w:rPr>
-        <w:t>Otherwise just repeat the move cycle</w:t>
-      </w:r>
-    </w:p>
-    <w:p>
-      <w:pPr>
-        <w:pStyle w:val="Heading1"/>
-      </w:pPr>
-      <w:r>
-        <w:lastRenderedPageBreak/>
-        <w:t>Story 17: Check for max length of snake</w:t>
-      </w:r>
-    </w:p>
-    <w:p>
-      <w:pPr>
-        <w:pStyle w:val="Heading2"/>
-      </w:pPr>
-      <w:r>
-        <w:t>Code changes</w:t>
-      </w:r>
-    </w:p>
-    <w:p>
-      <w:pPr>
-        <w:pStyle w:val="Code"/>
-        <w:rPr>
-          <w:color w:val="A6A6A6" w:themeColor="background1" w:themeShade="A6"/>
-        </w:rPr>
-      </w:pPr>
-      <w:r>
-        <w:rPr>
-          <w:color w:val="A6A6A6" w:themeColor="background1" w:themeShade="A6"/>
-        </w:rPr>
-        <w:t xml:space="preserve">checkForCrossing: </w:t>
-      </w:r>
-      <w:r>
-        <w:rPr>
-          <w:color w:val="A6A6A6" w:themeColor="background1" w:themeShade="A6"/>
-        </w:rPr>
-        <w:tab/>
-      </w:r>
-      <w:r>
-        <w:rPr>
-          <w:color w:val="A6A6A6" w:themeColor="background1" w:themeShade="A6"/>
-        </w:rPr>
-        <w:tab/>
-        <w:t>// check if the snake has hit itself</w:t>
-      </w:r>
-    </w:p>
-    <w:p>
-      <w:pPr>
-        <w:pStyle w:val="Code"/>
-        <w:rPr>
-          <w:color w:val="A6A6A6" w:themeColor="background1" w:themeShade="A6"/>
-        </w:rPr>
-      </w:pPr>
-      <w:r>
-        <w:rPr>
-          <w:color w:val="A6A6A6" w:themeColor="background1" w:themeShade="A6"/>
-        </w:rPr>
-        <w:t xml:space="preserve">    ldr r0,[r4+256] </w:t>
-      </w:r>
-      <w:r>
-        <w:rPr>
-          <w:color w:val="A6A6A6" w:themeColor="background1" w:themeShade="A6"/>
-        </w:rPr>
-        <w:tab/>
-        <w:t>// read, from screen, colour of pixel head is moving to</w:t>
-      </w:r>
-    </w:p>
-    <w:p>
-      <w:pPr>
-        <w:pStyle w:val="Code"/>
-        <w:rPr>
-          <w:color w:val="A6A6A6" w:themeColor="background1" w:themeShade="A6"/>
-        </w:rPr>
-      </w:pPr>
-      <w:r>
-        <w:rPr>
-          <w:color w:val="A6A6A6" w:themeColor="background1" w:themeShade="A6"/>
-        </w:rPr>
-        <w:t xml:space="preserve">    cmp r0,r1  </w:t>
-      </w:r>
-      <w:r>
-        <w:rPr>
-          <w:color w:val="A6A6A6" w:themeColor="background1" w:themeShade="A6"/>
-        </w:rPr>
-        <w:tab/>
-      </w:r>
-      <w:r>
-        <w:rPr>
-          <w:color w:val="A6A6A6" w:themeColor="background1" w:themeShade="A6"/>
-        </w:rPr>
-        <w:tab/>
-        <w:t xml:space="preserve">//If it is snake colour… </w:t>
-      </w:r>
-    </w:p>
-    <w:p>
-      <w:pPr>
-        <w:pStyle w:val="Code"/>
-        <w:rPr>
-          <w:color w:val="A6A6A6" w:themeColor="background1" w:themeShade="A6"/>
-        </w:rPr>
-      </w:pPr>
-      <w:r>
-        <w:rPr>
-          <w:color w:val="A6A6A6" w:themeColor="background1" w:themeShade="A6"/>
-        </w:rPr>
-        <w:t xml:space="preserve">    beq gameOver</w:t>
-      </w:r>
-    </w:p>
-    <w:p>
-      <w:pPr>
-        <w:pStyle w:val="Code"/>
-        <w:rPr>
-          <w:highlight w:val="yellow"/>
-        </w:rPr>
-      </w:pPr>
-      <w:r>
-        <w:rPr>
-          <w:highlight w:val="yellow"/>
-        </w:rPr>
-        <w:t>checkForMaxLength:</w:t>
-      </w:r>
-    </w:p>
-    <w:p>
-      <w:pPr>
-        <w:pStyle w:val="Code"/>
-        <w:rPr>
-          <w:highlight w:val="yellow"/>
-        </w:rPr>
-      </w:pPr>
-      <w:r>
-        <w:rPr>
-          <w:highlight w:val="yellow"/>
-        </w:rPr>
-        <w:t xml:space="preserve">    cmp r7,r8</w:t>
-      </w:r>
-      <w:r>
-        <w:rPr>
-          <w:highlight w:val="yellow"/>
-        </w:rPr>
-        <w:tab/>
-      </w:r>
-      <w:r>
-        <w:rPr>
-          <w:highlight w:val="yellow"/>
-        </w:rPr>
-        <w:tab/>
-        <w:t xml:space="preserve">//If the front has caught up with </w:t>
-      </w:r>
-      <w:r>
-        <w:rPr>
-          <w:highlight w:val="yellow"/>
-        </w:rPr>
-        <w:t>rear</w:t>
-      </w:r>
-      <w:r>
-        <w:rPr>
-          <w:highlight w:val="yellow"/>
-        </w:rPr>
-        <w:t>, then body data</w:t>
-      </w:r>
-      <w:r>
-        <w:rPr>
-          <w:highlight w:val="yellow"/>
-        </w:rPr>
-        <w:t xml:space="preserve"> </w:t>
-      </w:r>
-      <w:r>
-        <w:rPr>
-          <w:highlight w:val="yellow"/>
-        </w:rPr>
-        <w:t>full</w:t>
-      </w:r>
-    </w:p>
-    <w:p>
-      <w:pPr>
-        <w:pStyle w:val="Code"/>
-        <w:rPr>
-          <w:highlight w:val="yellow"/>
-        </w:rPr>
-      </w:pPr>
-      <w:r>
-        <w:rPr>
-          <w:highlight w:val="yellow"/>
-        </w:rPr>
-        <w:t xml:space="preserve">    beq gameOver </w:t>
-      </w:r>
-    </w:p>
-    <w:p>
-      <w:pPr>
-        <w:pStyle w:val="Code"/>
-        <w:rPr>
-          <w:color w:val="A6A6A6" w:themeColor="background1" w:themeShade="A6"/>
-        </w:rPr>
-      </w:pPr>
-    </w:p>
-    <w:p>
-      <w:pPr>
-        <w:pStyle w:val="Code"/>
-        <w:rPr>
-          <w:color w:val="A6A6A6" w:themeColor="background1" w:themeShade="A6"/>
-        </w:rPr>
-      </w:pPr>
-      <w:r>
-        <w:rPr>
-          <w:color w:val="A6A6A6" w:themeColor="background1" w:themeShade="A6"/>
-        </w:rPr>
-        <w:t xml:space="preserve">    str r1,[r4+256]         </w:t>
-      </w:r>
-      <w:r>
-        <w:rPr>
-          <w:color w:val="A6A6A6" w:themeColor="background1" w:themeShade="A6"/>
-        </w:rPr>
-        <w:tab/>
-        <w:t>//Draw new head</w:t>
-      </w:r>
-    </w:p>
-    <w:p>
-      <w:pPr>
-        <w:pStyle w:val="Heading1"/>
-      </w:pPr>
-      <w:r>
-        <w:lastRenderedPageBreak/>
-        <w:t xml:space="preserve">Story 18: Clearer </w:t>
-      </w:r>
-      <w:r>
-        <w:t>messages</w:t>
-      </w:r>
-      <w:r>
-        <w:t xml:space="preserve"> when game is over</w:t>
+        <w:t>/Otherwise just repeat the move cycle</w:t>
+      </w:r>
+    </w:p>
+    <w:p>
+      <w:pPr>
+        <w:pStyle w:val="Code"/>
+        <w:rPr>
+          <w:highlight w:val="yellow"/>
+        </w:rPr>
+      </w:pPr>
+      <w:r>
+        <w:rPr>
+          <w:highlight w:val="yellow"/>
+        </w:rPr>
+        <w:t>gameWin:</w:t>
+      </w:r>
+    </w:p>
+    <w:p>
+      <w:pPr>
+        <w:pStyle w:val="Code"/>
+        <w:rPr>
+          <w:highlight w:val="yellow"/>
+        </w:rPr>
+      </w:pPr>
+      <w:r>
+        <w:rPr>
+          <w:highlight w:val="yellow"/>
+        </w:rPr>
+        <w:t xml:space="preserve">    mov r0, #message</w:t>
+      </w:r>
+    </w:p>
+    <w:p>
+      <w:pPr>
+        <w:pStyle w:val="Code"/>
+        <w:rPr>
+          <w:highlight w:val="yellow"/>
+        </w:rPr>
+      </w:pPr>
+      <w:r>
+        <w:rPr>
+          <w:highlight w:val="yellow"/>
+        </w:rPr>
+        <w:t xml:space="preserve">    out r0,8</w:t>
+      </w:r>
+      <w:r>
+        <w:rPr>
+          <w:highlight w:val="yellow"/>
+        </w:rPr>
+        <w:tab/>
+      </w:r>
+      <w:r>
+        <w:rPr>
+          <w:highlight w:val="yellow"/>
+        </w:rPr>
+        <w:tab/>
+      </w:r>
+      <w:r>
+        <w:rPr>
+          <w:highlight w:val="yellow"/>
+        </w:rPr>
+        <w:tab/>
+        <w:t>//Write message as text into output window</w:t>
+      </w:r>
+    </w:p>
+    <w:p>
+      <w:pPr>
+        <w:pStyle w:val="Code"/>
+        <w:rPr>
+          <w:color w:val="A6A6A6" w:themeColor="background1" w:themeShade="A6"/>
+        </w:rPr>
+      </w:pPr>
+      <w:r>
+        <w:rPr>
+          <w:color w:val="A6A6A6" w:themeColor="background1" w:themeShade="A6"/>
+        </w:rPr>
+        <w:t>gameOver:</w:t>
+      </w:r>
+    </w:p>
+    <w:p>
+      <w:pPr>
+        <w:pStyle w:val="Code"/>
+        <w:rPr>
+          <w:color w:val="A6A6A6" w:themeColor="background1" w:themeShade="A6"/>
+        </w:rPr>
+      </w:pPr>
+      <w:r>
+        <w:rPr>
+          <w:color w:val="A6A6A6" w:themeColor="background1" w:themeShade="A6"/>
+        </w:rPr>
+        <w:t xml:space="preserve">    halt  </w:t>
+      </w:r>
+      <w:r>
+        <w:rPr>
+          <w:color w:val="A6A6A6" w:themeColor="background1" w:themeShade="A6"/>
+        </w:rPr>
+        <w:tab/>
+      </w:r>
+      <w:r>
+        <w:rPr>
+          <w:color w:val="A6A6A6" w:themeColor="background1" w:themeShade="A6"/>
+        </w:rPr>
+        <w:tab/>
+      </w:r>
+      <w:r>
+        <w:rPr>
+          <w:color w:val="A6A6A6" w:themeColor="background1" w:themeShade="A6"/>
+        </w:rPr>
+        <w:tab/>
+      </w:r>
+      <w:r>
+        <w:rPr>
+          <w:color w:val="A6A6A6" w:themeColor="background1" w:themeShade="A6"/>
+        </w:rPr>
+        <w:t>//To stop program execution running into data area</w:t>
+      </w:r>
+    </w:p>
+    <w:p>
+      <w:pPr>
+        <w:pStyle w:val="Code"/>
+        <w:rPr>
+          <w:highlight w:val="yellow"/>
+        </w:rPr>
+      </w:pPr>
+      <w:r>
+        <w:rPr>
+          <w:highlight w:val="yellow"/>
+        </w:rPr>
+        <w:t>message:</w:t>
+      </w:r>
+      <w:r>
+        <w:rPr>
+          <w:highlight w:val="yellow"/>
+        </w:rPr>
+        <w:tab/>
+      </w:r>
+      <w:r>
+        <w:rPr>
+          <w:highlight w:val="yellow"/>
+        </w:rPr>
+        <w:tab/>
+      </w:r>
+      <w:r>
+        <w:rPr>
+          <w:highlight w:val="yellow"/>
+        </w:rPr>
+        <w:tab/>
+        <w:t>//ASCII encoding of 'You win' message (in reverse)</w:t>
+      </w:r>
+    </w:p>
+    <w:p>
+      <w:pPr>
+        <w:pStyle w:val="Code"/>
+        <w:rPr>
+          <w:highlight w:val="yellow"/>
+        </w:rPr>
+      </w:pPr>
+      <w:r>
+        <w:rPr>
+          <w:highlight w:val="yellow"/>
+        </w:rPr>
+        <w:tab/>
+        <w:t>dat 0x20756f59</w:t>
+      </w:r>
+      <w:r>
+        <w:rPr>
+          <w:highlight w:val="yellow"/>
+        </w:rPr>
+        <w:tab/>
+        <w:t>//' uoY'</w:t>
+      </w:r>
+    </w:p>
+    <w:p>
+      <w:pPr>
+        <w:pStyle w:val="Code"/>
+        <w:rPr>
+          <w:highlight w:val="yellow"/>
+        </w:rPr>
+      </w:pPr>
+      <w:r>
+        <w:rPr>
+          <w:highlight w:val="yellow"/>
+        </w:rPr>
+        <w:tab/>
+        <w:t>dat 0x006e6977         //'niw'</w:t>
+      </w:r>
+    </w:p>
+    <w:p>
+      <w:pPr>
+        <w:pStyle w:val="Code"/>
+      </w:pPr>
+      <w:r>
+        <w:rPr>
+          <w:color w:val="A6A6A6" w:themeColor="background1" w:themeShade="A6"/>
+        </w:rPr>
+        <w:t xml:space="preserve">body: dat 0 </w:t>
+      </w:r>
+      <w:r>
+        <w:rPr>
+          <w:color w:val="A6A6A6" w:themeColor="background1" w:themeShade="A6"/>
+        </w:rPr>
+        <w:tab/>
+      </w:r>
+      <w:r>
+        <w:rPr>
+          <w:color w:val="A6A6A6" w:themeColor="background1" w:themeShade="A6"/>
+        </w:rPr>
+        <w:tab/>
+      </w:r>
+      <w:r>
+        <w:rPr>
+          <w:color w:val="A6A6A6" w:themeColor="background1" w:themeShade="A6"/>
+        </w:rPr>
+        <w:tab/>
+        <w:t>//Initial front of queue (screen address for tail)</w:t>
       </w:r>
     </w:p>
     <w:p/>
@@ -11958,7 +12304,7 @@
 </file>
 
 <file path=customXml/itemProps1.xml><?xml version="1.0" encoding="utf-8"?>
-<ds:datastoreItem xmlns:ds="http://schemas.openxmlformats.org/officeDocument/2006/customXml" ds:itemID="{5BC68EB5-A574-4EE6-9A42-08E976472A5D}">
+<ds:datastoreItem xmlns:ds="http://schemas.openxmlformats.org/officeDocument/2006/customXml" ds:itemID="{AC7EFB44-AE9F-4A7D-A388-865332D41C21}">
   <ds:schemaRefs>
     <ds:schemaRef ds:uri="http://schemas.openxmlformats.org/officeDocument/2006/bibliography"/>
   </ds:schemaRefs>

</xml_diff>

<commit_message>
Snake - All stories now have Requirements, Algorithm & Techniques
</commit_message>
<xml_diff>
--- a/Snake/Snake/Story plan.docx
+++ b/Snake/Snake/Story plan.docx
@@ -404,7 +404,7 @@
         <w:pStyle w:val="Heading2"/>
       </w:pPr>
       <w:r>
-        <w:t>Techniques</w:t>
+        <w:t>Algorithm &amp; techniques</w:t>
       </w:r>
     </w:p>
     <w:p>
@@ -1177,15 +1177,15 @@
         <w:pStyle w:val="Instruction"/>
       </w:pPr>
       <w:r>
+        <w:t>Try this out for yourself. Then try adding similar instructions to paint each of the four corner squares black.</w:t>
+      </w:r>
+    </w:p>
+    <w:p>
+      <w:pPr>
+        <w:pStyle w:val="Instruction"/>
+      </w:pPr>
+      <w:r>
         <w:lastRenderedPageBreak/>
-        <w:t>Try this out for yourself. Then try adding similar instructions to paint each of the four corner squares black.</w:t>
-      </w:r>
-    </w:p>
-    <w:p>
-      <w:pPr>
-        <w:pStyle w:val="Instruction"/>
-      </w:pPr>
-      <w:r>
         <w:t xml:space="preserve">Paste a partial screenshot showing the </w:t>
       </w:r>
       <w:r>
@@ -1503,7 +1503,7 @@
         <w:pStyle w:val="Heading2"/>
       </w:pPr>
       <w:r>
-        <w:t>Techniques</w:t>
+        <w:t>Algorithm &amp; techniques</w:t>
       </w:r>
     </w:p>
     <w:p>
@@ -1864,10 +1864,13 @@
         <w:t>Indirection</w:t>
       </w:r>
       <w:r>
-        <w:t xml:space="preserve"> lies at the heart of many advanced programming technique</w:t>
-      </w:r>
-      <w:r>
-        <w:t>s.</w:t>
+        <w:t xml:space="preserve"> lies at the heart of many advanced programming </w:t>
+      </w:r>
+      <w:r>
+        <w:t>Algorithm &amp; techniques</w:t>
+      </w:r>
+      <w:r>
+        <w:t>.</w:t>
       </w:r>
     </w:p>
     <w:p>
@@ -2488,7 +2491,7 @@
         <w:pStyle w:val="Heading2"/>
       </w:pPr>
       <w:r>
-        <w:t>Techniques</w:t>
+        <w:t>Algorithm &amp; techniques</w:t>
       </w:r>
     </w:p>
     <w:p>
@@ -2635,7 +2638,6 @@
         <w:rPr>
           <w:color w:val="A6A6A6" w:themeColor="background1" w:themeShade="A6"/>
         </w:rPr>
-        <w:lastRenderedPageBreak/>
         <w:t xml:space="preserve">defineRegisters: </w:t>
       </w:r>
     </w:p>
@@ -3262,7 +3264,7 @@
         <w:pStyle w:val="Heading2"/>
       </w:pPr>
       <w:r>
-        <w:t>Techniques</w:t>
+        <w:t>Algorithm &amp; techniques</w:t>
       </w:r>
     </w:p>
     <w:p>
@@ -3697,7 +3699,7 @@
         <w:pStyle w:val="Heading2"/>
       </w:pPr>
       <w:r>
-        <w:t>Techniques</w:t>
+        <w:t>Algorithm &amp; techniques</w:t>
       </w:r>
     </w:p>
     <w:p>
@@ -4240,7 +4242,7 @@
         <w:pStyle w:val="Heading2"/>
       </w:pPr>
       <w:r>
-        <w:t>Techniques</w:t>
+        <w:t>Algorithm &amp; techniques</w:t>
       </w:r>
     </w:p>
     <w:p>
@@ -4884,7 +4886,6 @@
         <w:rPr>
           <w:noProof/>
         </w:rPr>
-        <w:lastRenderedPageBreak/>
         <mc:AlternateContent>
           <mc:Choice Requires="wpg">
             <w:drawing>
@@ -5034,6 +5035,7 @@
     </w:p>
     <w:p>
       <w:r>
+        <w:lastRenderedPageBreak/>
         <w:t xml:space="preserve">And were you to change direction </w:t>
       </w:r>
       <w:r>
@@ -5168,7 +5170,7 @@
         <w:pStyle w:val="Heading2"/>
       </w:pPr>
       <w:r>
-        <w:t>Techniques</w:t>
+        <w:t>Algorithm &amp; techniques</w:t>
       </w:r>
     </w:p>
     <w:p>
@@ -6094,7 +6096,6 @@
         <w:pStyle w:val="Instruction"/>
       </w:pPr>
       <w:r>
-        <w:lastRenderedPageBreak/>
         <w:t>Take a snapshot of the whole simulation.  Highlight the values of registers r1</w:t>
       </w:r>
       <w:r>
@@ -6157,7 +6158,7 @@
         <w:pStyle w:val="Heading2"/>
       </w:pPr>
       <w:r>
-        <w:t>Techniques</w:t>
+        <w:t>Algorithm &amp; techniques</w:t>
       </w:r>
     </w:p>
     <w:p>
@@ -6251,7 +6252,6 @@
         <w:rPr>
           <w:color w:val="A6A6A6" w:themeColor="background1" w:themeShade="A6"/>
         </w:rPr>
-        <w:lastRenderedPageBreak/>
         <w:t>(no changes before this)</w:t>
       </w:r>
     </w:p>
@@ -6771,7 +6771,7 @@
         <w:pStyle w:val="Heading2"/>
       </w:pPr>
       <w:r>
-        <w:t>Techniques</w:t>
+        <w:t>Algorithm &amp; techniques</w:t>
       </w:r>
     </w:p>
     <w:p>
@@ -7349,7 +7349,7 @@
         <w:pStyle w:val="Heading2"/>
       </w:pPr>
       <w:r>
-        <w:t>Techniques</w:t>
+        <w:t>Algorithm &amp; techniques</w:t>
       </w:r>
     </w:p>
     <w:p>
@@ -7362,7 +7362,6 @@
         <w:pStyle w:val="Heading2"/>
       </w:pPr>
       <w:r>
-        <w:lastRenderedPageBreak/>
         <w:t>Code changes</w:t>
       </w:r>
     </w:p>
@@ -7620,14 +7619,6 @@
           <w:color w:val="A6A6A6" w:themeColor="background1" w:themeShade="A6"/>
         </w:rPr>
       </w:pPr>
-    </w:p>
-    <w:p>
-      <w:pPr>
-        <w:pStyle w:val="Code"/>
-        <w:rPr>
-          <w:color w:val="A6A6A6" w:themeColor="background1" w:themeShade="A6"/>
-        </w:rPr>
-      </w:pPr>
       <w:r>
         <w:rPr>
           <w:color w:val="A6A6A6" w:themeColor="background1" w:themeShade="A6"/>
@@ -7774,6 +7765,8 @@
         </w:rPr>
         <w:t xml:space="preserve">    sub r4,r4,#1           //-1 moves left</w:t>
       </w:r>
+      <w:bookmarkStart w:id="0" w:name="_GoBack"/>
+      <w:bookmarkEnd w:id="0"/>
     </w:p>
     <w:p>
       <w:pPr>
@@ -7845,7 +7838,7 @@
         <w:pStyle w:val="Heading2"/>
       </w:pPr>
       <w:r>
-        <w:t>Techniques</w:t>
+        <w:t>Algorithm &amp; techniques</w:t>
       </w:r>
     </w:p>
     <w:p>
@@ -8414,6 +8407,37 @@
         <w:pStyle w:val="Heading2"/>
       </w:pPr>
       <w:r>
+        <w:t>Algorithm &amp; techniques</w:t>
+      </w:r>
+    </w:p>
+    <w:p>
+      <w:r>
+        <w:t>We can just compare the location that the head has just moved (held in r4) against the location of the apple (held in r5). If they are the same then instead of looping back to where we re-draw the apple (</w:t>
+      </w:r>
+      <w:r>
+        <w:rPr>
+          <w:rFonts w:ascii="Consolas" w:hAnsi="Consolas"/>
+        </w:rPr>
+        <w:t>moveSnake</w:t>
+      </w:r>
+      <w:r>
+        <w:t>), we loop back to the routine that places the apple in a new random location (</w:t>
+      </w:r>
+      <w:r>
+        <w:rPr>
+          <w:rFonts w:ascii="Consolas" w:hAnsi="Consolas"/>
+        </w:rPr>
+        <w:t>createApple</w:t>
+      </w:r>
+      <w:r>
+        <w:t>).</w:t>
+      </w:r>
+    </w:p>
+    <w:p>
+      <w:pPr>
+        <w:pStyle w:val="Heading2"/>
+      </w:pPr>
+      <w:r>
         <w:t>Code changes</w:t>
       </w:r>
     </w:p>
@@ -8626,6 +8650,11 @@
       </w:r>
     </w:p>
     <w:p>
+      <w:r>
+        <w:t xml:space="preserve">If the last key hit (held in r9) does not match any of the four allowed keys, then copy the previous direction of movement (held in r12) into r9 then go back to the start of the key comparisons in order to then branch to the routine handling movement in that direction.  </w:t>
+      </w:r>
+    </w:p>
+    <w:p>
       <w:pPr>
         <w:pStyle w:val="Heading2"/>
       </w:pPr>
@@ -9098,18 +9127,71 @@
         <w:t>: Halt the game if snake hits the edge</w:t>
       </w:r>
     </w:p>
-    <w:p/>
     <w:p>
       <w:pPr>
         <w:pStyle w:val="Heading2"/>
       </w:pPr>
       <w:r>
-        <w:t>Techniques</w:t>
-      </w:r>
-    </w:p>
-    <w:p>
-      <w:r>
-        <w:t>TODO: explain the various bit-manipulations &amp; comparisons used.</w:t>
+        <w:t>Requirement</w:t>
+      </w:r>
+    </w:p>
+    <w:p>
+      <w:r>
+        <w:t>At present the snake can wrap around the left and right edges of the screen, but will generate a memory address error if it reaches the top or bottom edge.</w:t>
+      </w:r>
+    </w:p>
+    <w:p>
+      <w:r>
+        <w:t>Instead, if the snake hits any of the four edges, the game should simply halt.</w:t>
+      </w:r>
+    </w:p>
+    <w:p>
+      <w:pPr>
+        <w:pStyle w:val="Heading2"/>
+      </w:pPr>
+      <w:r>
+        <w:t>Algorithm &amp; techniques</w:t>
+      </w:r>
+    </w:p>
+    <w:p>
+      <w:r>
+        <w:t>Detecting the top and bottom of the screen is simple</w:t>
+      </w:r>
+      <w:r>
+        <w:t>: if the head position (held in r4) is less than zero, then it has moved off the top, and if greater than 767 (a constant already held in r10), then it has moved off the bottom.</w:t>
+      </w:r>
+    </w:p>
+    <w:p>
+      <w:r>
+        <w:t xml:space="preserve">To detect right edge, we can take advantage of the fact that the screen is exactly 32 pixels wide, the first row being locations 0-31.  If, while moving right, the head location enters location 32 or any subsequent multiple of 32, it means it is moving over the right-hand edge.  To detect if the address is a multiple of 32 we can perform a bitwise AND with 31 (0111111 in binary) and compare the result with 0 -  in other words </w:t>
+      </w:r>
+      <w:r>
+        <w:t>identify when</w:t>
+      </w:r>
+      <w:r>
+        <w:t xml:space="preserve"> the six lowest binary digits </w:t>
+      </w:r>
+      <w:r>
+        <w:t xml:space="preserve">of the head address </w:t>
+      </w:r>
+      <w:r>
+        <w:t>are all zero.</w:t>
+      </w:r>
+    </w:p>
+    <w:p>
+      <w:r>
+        <w:t xml:space="preserve">For the left edge we want to </w:t>
+      </w:r>
+      <w:r>
+        <w:t>identify when the six lowest binary digits of the head address are all 1 -  so AND with 31 and compare the result to 31.</w:t>
+      </w:r>
+    </w:p>
+    <w:p>
+      <w:pPr>
+        <w:pStyle w:val="Heading2"/>
+      </w:pPr>
+      <w:r>
+        <w:t>Code changes</w:t>
       </w:r>
     </w:p>
     <w:p>
@@ -9533,6 +9615,35 @@
     </w:p>
     <w:p>
       <w:pPr>
+        <w:pStyle w:val="Heading2"/>
+      </w:pPr>
+      <w:r>
+        <w:t>Requirement</w:t>
+      </w:r>
+    </w:p>
+    <w:p>
+      <w:r>
+        <w:t>If the snake is travelling right, say, then it should not be possible to switch immediately to travelling left, without first moving at least one pixel up or down.  All such attempted reversals of direction should be ignored.</w:t>
+      </w:r>
+    </w:p>
+    <w:p>
+      <w:pPr>
+        <w:pStyle w:val="Heading2"/>
+      </w:pPr>
+      <w:r>
+        <w:t>Algorithm &amp; techniques</w:t>
+      </w:r>
+    </w:p>
+    <w:p>
+      <w:r>
+        <w:t>After reading the most recent key and branching to the code that implements the intended direction, we can first compare that key press against the direction the snake was already travelling (held in r12) and ignore it if they represent opposite directions</w:t>
+      </w:r>
+      <w:r>
+        <w:t>, setting the current direction to the previous direction. (We already have code to this if an unrecognised key is pressed, so we can re-use that).</w:t>
+      </w:r>
+    </w:p>
+    <w:p>
+      <w:pPr>
         <w:pStyle w:val="Code"/>
         <w:rPr>
           <w:color w:val="A6A6A6" w:themeColor="background1" w:themeShade="A6"/>
@@ -9701,7 +9812,19 @@
           <w:color w:val="A6A6A6" w:themeColor="background1" w:themeShade="A6"/>
         </w:rPr>
         <w:tab/>
-        <w:t>//If not any of the recognised keys, set r0 to prev direction</w:t>
+        <w:t>//If not any of the recognised keys, set r</w:t>
+      </w:r>
+      <w:r>
+        <w:rPr>
+          <w:color w:val="A6A6A6" w:themeColor="background1" w:themeShade="A6"/>
+        </w:rPr>
+        <w:t>9</w:t>
+      </w:r>
+      <w:r>
+        <w:rPr>
+          <w:color w:val="A6A6A6" w:themeColor="background1" w:themeShade="A6"/>
+        </w:rPr>
+        <w:t xml:space="preserve"> to prev direction</w:t>
       </w:r>
     </w:p>
     <w:p>
@@ -10088,7 +10211,6 @@
         <w:rPr>
           <w:color w:val="A6A6A6" w:themeColor="background1" w:themeShade="A6"/>
         </w:rPr>
-        <w:lastRenderedPageBreak/>
         <w:t xml:space="preserve">    blt gameOver</w:t>
       </w:r>
     </w:p>
@@ -10248,6 +10370,48 @@
         <w:pStyle w:val="Heading2"/>
       </w:pPr>
       <w:r>
+        <w:t>Requirement</w:t>
+      </w:r>
+    </w:p>
+    <w:p>
+      <w:r>
+        <w:t>At present the snake can cross its own path</w:t>
+      </w:r>
+      <w:r>
+        <w:t>. However, after the tail passes the same point the snake will end up with a gap in it  -  still functioning correctly, but looking very odd.</w:t>
+      </w:r>
+    </w:p>
+    <w:p>
+      <w:pPr>
+        <w:pStyle w:val="Instruction"/>
+      </w:pPr>
+      <w:r>
+        <w:t>Before proceeding with this story, paste in a partical screenshot showing the snake having crossed its own path and with a gap in the snake.</w:t>
+      </w:r>
+    </w:p>
+    <w:p>
+      <w:r>
+        <w:t>To be more consistent with other versions of the snake game, the snake should not be allowed to cross its own path   -  letting it do so ends the game.</w:t>
+      </w:r>
+    </w:p>
+    <w:p>
+      <w:pPr>
+        <w:pStyle w:val="Heading2"/>
+      </w:pPr>
+      <w:r>
+        <w:t>Algorithm &amp; techniques</w:t>
+      </w:r>
+    </w:p>
+    <w:p>
+      <w:r>
+        <w:t>We can detect the snake crossing its own path by reading the colour of the screen location that the head has moved to (before any re-drawing).  If that colour is the colour of the snake then the head is about to cross its own body.</w:t>
+      </w:r>
+    </w:p>
+    <w:p>
+      <w:pPr>
+        <w:pStyle w:val="Heading2"/>
+      </w:pPr>
+      <w:r>
         <w:t>Code changes</w:t>
       </w:r>
     </w:p>
@@ -10507,6 +10671,64 @@
         <w:pStyle w:val="Heading2"/>
       </w:pPr>
       <w:r>
+        <w:t>Requirement</w:t>
+      </w:r>
+    </w:p>
+    <w:p>
+      <w:r>
+        <w:t xml:space="preserve">If you are skilled enough you can get the snake to eat sufficient apples that storing all the segments of the snake would take more than the available memory. Rather than producing an error, the game should halt at this point and a message printed in the output window: </w:t>
+      </w:r>
+      <w:r>
+        <w:rPr>
+          <w:i/>
+        </w:rPr>
+        <w:t>You win</w:t>
+      </w:r>
+      <w:r>
+        <w:t>.</w:t>
+      </w:r>
+    </w:p>
+    <w:p>
+      <w:pPr>
+        <w:pStyle w:val="Heading2"/>
+      </w:pPr>
+      <w:r>
+        <w:t>Algorithm &amp; techniques</w:t>
+      </w:r>
+    </w:p>
+    <w:p>
+      <w:r>
+        <w:t xml:space="preserve">We can detect when the snake memory (the circular queue data structure) is full when the rear of queue pointer catches up with the </w:t>
+      </w:r>
+      <w:r>
+        <w:t>front</w:t>
+      </w:r>
+      <w:r>
+        <w:t xml:space="preserve"> of que</w:t>
+      </w:r>
+      <w:r>
+        <w:t>ue pointer.</w:t>
+      </w:r>
+    </w:p>
+    <w:p>
+      <w:r>
+        <w:t xml:space="preserve">To print a very short message in the output window, the simulator provides us with an option to use the </w:t>
+      </w:r>
+      <w:r>
+        <w:rPr>
+          <w:rFonts w:ascii="Consolas" w:hAnsi="Consolas"/>
+        </w:rPr>
+        <w:t>out</w:t>
+      </w:r>
+      <w:r>
+        <w:t xml:space="preserve"> instruction to print ASCII-encoded text specified at a particular address.  </w:t>
+      </w:r>
+    </w:p>
+    <w:p>
+      <w:pPr>
+        <w:pStyle w:val="Heading2"/>
+      </w:pPr>
+      <w:r>
         <w:t>Code changes</w:t>
       </w:r>
     </w:p>
@@ -10599,8 +10821,6 @@
         </w:rPr>
         <w:t xml:space="preserve">    beq gameOver</w:t>
       </w:r>
-      <w:bookmarkStart w:id="0" w:name="_GoBack"/>
-      <w:bookmarkEnd w:id="0"/>
     </w:p>
     <w:p>
       <w:pPr>
@@ -10803,6 +11023,13 @@
         </w:rPr>
         <w:t xml:space="preserve">    mov r0, #message</w:t>
       </w:r>
+      <w:r>
+        <w:rPr>
+          <w:highlight w:val="yellow"/>
+        </w:rPr>
+        <w:tab/>
+        <w:t>//Load the starting address of the ASCII message</w:t>
+      </w:r>
     </w:p>
     <w:p>
       <w:pPr>
@@ -10956,7 +11183,7 @@
           <w:highlight w:val="yellow"/>
         </w:rPr>
         <w:tab/>
-        <w:t>dat 0x006e6977         //'niw'</w:t>
+        <w:t>dat 0x006e6977      //'niw'</w:t>
       </w:r>
     </w:p>
     <w:p>
@@ -11780,7 +12007,7 @@
     <w:basedOn w:val="Normal"/>
     <w:link w:val="CodeChar"/>
     <w:qFormat/>
-    <w:rsid w:val="008C79DD"/>
+    <w:rsid w:val="0036420B"/>
     <w:pPr>
       <w:keepNext/>
       <w:keepLines/>
@@ -11790,10 +12017,11 @@
         <w:bottom w:val="single" w:sz="4" w:space="1" w:color="auto"/>
         <w:right w:val="single" w:sz="4" w:space="4" w:color="auto"/>
       </w:pBdr>
+      <w:spacing w:after="0"/>
     </w:pPr>
     <w:rPr>
       <w:rFonts w:ascii="Consolas" w:hAnsi="Consolas"/>
-      <w:sz w:val="20"/>
+      <w:sz w:val="18"/>
     </w:rPr>
   </w:style>
   <w:style w:type="paragraph" w:customStyle="1" w:styleId="Goodpractice">
@@ -11818,10 +12046,10 @@
     <w:name w:val="Code Char"/>
     <w:basedOn w:val="DefaultParagraphFont"/>
     <w:link w:val="Code"/>
-    <w:rsid w:val="008C79DD"/>
+    <w:rsid w:val="0036420B"/>
     <w:rPr>
       <w:rFonts w:ascii="Consolas" w:hAnsi="Consolas"/>
-      <w:sz w:val="20"/>
+      <w:sz w:val="18"/>
     </w:rPr>
   </w:style>
   <w:style w:type="paragraph" w:customStyle="1" w:styleId="Instruction">
@@ -12304,7 +12532,7 @@
 </file>
 
 <file path=customXml/itemProps1.xml><?xml version="1.0" encoding="utf-8"?>
-<ds:datastoreItem xmlns:ds="http://schemas.openxmlformats.org/officeDocument/2006/customXml" ds:itemID="{AC7EFB44-AE9F-4A7D-A388-865332D41C21}">
+<ds:datastoreItem xmlns:ds="http://schemas.openxmlformats.org/officeDocument/2006/customXml" ds:itemID="{FBCD6F05-AAFF-4D8D-9A6E-D2D590B33C05}">
   <ds:schemaRefs>
     <ds:schemaRef ds:uri="http://schemas.openxmlformats.org/officeDocument/2006/bibliography"/>
   </ds:schemaRefs>

</xml_diff>